<commit_message>
update introductory apps document (add incident end messages)
</commit_message>
<xml_diff>
--- a/docs/apps/UCRI2 Apps im Überblick_v0.1.docx
+++ b/docs/apps/UCRI2 Apps im Überblick_v0.1.docx
@@ -1358,13 +1358,8 @@
       <w:pPr>
         <w:pStyle w:val="StandardWeb"/>
       </w:pPr>
-      <w:proofErr w:type="gramStart"/>
-      <w:r>
-        <w:t>UCRI Anwendung</w:t>
-      </w:r>
-      <w:proofErr w:type="gramEnd"/>
-      <w:r>
-        <w:t xml:space="preserve"> verwendet JSON für Formatierung von Anwendungsnachrichten. Siehe JSON Schema Standardisierung: </w:t>
+      <w:r>
+        <w:t xml:space="preserve">UCRI Anwendung verwendet JSON für Formatierung von Anwendungsnachrichten. Siehe JSON Schema Standardisierung: </w:t>
       </w:r>
       <w:hyperlink r:id="rId5" w:history="1">
         <w:r>
@@ -2149,15 +2144,7 @@
         <w:pStyle w:val="StandardWeb"/>
       </w:pPr>
       <w:r>
-        <w:t xml:space="preserve">Bei der Einsatzübergabe entscheidet der Disponent einer Leitstelle (A), dass der Einsatz nicht in seinen Zuständigkeitsbereich fällt, sondern in den Zuständigkeitsbereich der Leitstelle (B). Die Leitstelle (B) kann sowohl aus organisatorischen Gründen - beispielsweise die Einsatzübergabe von einer Rettungsleitstelle an eine Polizeileitstelle als auch aus geografischen Gründen (Nachbarleitstelle) erfolgen. Dieser Use Case beschränkt sich bewusst auf die Kernelemente eines Einsatzes ohne jegliche strukturierte Datenobjekte für beteiligte </w:t>
-      </w:r>
-      <w:proofErr w:type="gramStart"/>
-      <w:r>
-        <w:t>Personen</w:t>
-      </w:r>
-      <w:proofErr w:type="gramEnd"/>
-      <w:r>
-        <w:t xml:space="preserve"> um mit den hier übermittelten Einsatzbasisdaten eine möglichst große Interoperabilität der am Markt befindlichen Systeme zu erreichen.</w:t>
+        <w:t>Bei der Einsatzübergabe entscheidet der Disponent einer Leitstelle (A), dass der Einsatz nicht in seinen Zuständigkeitsbereich fällt, sondern in den Zuständigkeitsbereich der Leitstelle (B). Die Leitstelle (B) kann sowohl aus organisatorischen Gründen - beispielsweise die Einsatzübergabe von einer Rettungsleitstelle an eine Polizeileitstelle als auch aus geografischen Gründen (Nachbarleitstelle) erfolgen. Dieser Use Case beschränkt sich bewusst auf die Kernelemente eines Einsatzes ohne jegliche strukturierte Datenobjekte für beteiligte Personen um mit den hier übermittelten Einsatzbasisdaten eine möglichst große Interoperabilität der am Markt befindlichen Systeme zu erreichen.</w:t>
       </w:r>
     </w:p>
     <w:p>
@@ -2181,23 +2168,7 @@
         <w:pStyle w:val="StandardWeb"/>
       </w:pPr>
       <w:r>
-        <w:t xml:space="preserve">UCRI regelt nicht, wie der Einsatz in der abgebenden Leitstelle (A) behandelt wird. Technisch und fachlich </w:t>
-      </w:r>
-      <w:proofErr w:type="gramStart"/>
-      <w:r>
-        <w:t>kann es durchaus möglich sein</w:t>
-      </w:r>
-      <w:proofErr w:type="gramEnd"/>
-      <w:r>
-        <w:t xml:space="preserve">, dass der Einsatz dann auch in Leitstelle (A) noch für Nachdokumentationen </w:t>
-      </w:r>
-      <w:proofErr w:type="gramStart"/>
-      <w:r>
-        <w:t>offen bleibt</w:t>
-      </w:r>
-      <w:proofErr w:type="gramEnd"/>
-      <w:r>
-        <w:t>.</w:t>
+        <w:t>UCRI regelt nicht, wie der Einsatz in der abgebenden Leitstelle (A) behandelt wird. Technisch und fachlich kann es durchaus möglich sein, dass der Einsatz dann auch in Leitstelle (A) noch für Nachdokumentationen offen bleibt.</w:t>
       </w:r>
     </w:p>
     <w:p>
@@ -2217,25 +2188,25 @@
     <w:p>
       <w:pPr>
         <w:pStyle w:val="StandardWeb"/>
-        <w:numPr>
-          <w:ilvl w:val="0"/>
-          <w:numId w:val="10"/>
-        </w:numPr>
-      </w:pPr>
-      <w:r>
-        <w:t>A-&gt;B: Einsatz übergeben</w:t>
-      </w:r>
-    </w:p>
-    <w:p>
-      <w:pPr>
-        <w:pStyle w:val="StandardWeb"/>
-        <w:numPr>
-          <w:ilvl w:val="0"/>
-          <w:numId w:val="10"/>
-        </w:numPr>
-      </w:pPr>
-      <w:r>
-        <w:t>B-&gt;A: Einsatz annehmen oder ablehnen</w:t>
+      </w:pPr>
+      <w:r>
+        <w:t>1. A-&gt;B: Einsatz übergeben</w:t>
+      </w:r>
+      <w:r>
+        <w:br/>
+        <w:t>2. B-&gt;A: Einsatz annehmen oder ablehnen</w:t>
+      </w:r>
+      <w:r>
+        <w:br/>
+        <w:t xml:space="preserve">3. B-&gt;A: (optional) </w:t>
+      </w:r>
+      <w:proofErr w:type="spellStart"/>
+      <w:r>
+        <w:t>Einsatzendemeldung</w:t>
+      </w:r>
+      <w:proofErr w:type="spellEnd"/>
+      <w:r>
+        <w:t xml:space="preserve"> senden (falls Einsatz angenommen wurde)</w:t>
       </w:r>
     </w:p>
     <w:p>
@@ -2346,25 +2317,25 @@
     <w:p>
       <w:pPr>
         <w:pStyle w:val="StandardWeb"/>
-        <w:numPr>
-          <w:ilvl w:val="0"/>
-          <w:numId w:val="12"/>
-        </w:numPr>
-      </w:pPr>
-      <w:r>
-        <w:t>A-&gt;B: Einsatz übergeben</w:t>
-      </w:r>
-    </w:p>
-    <w:p>
-      <w:pPr>
-        <w:pStyle w:val="StandardWeb"/>
-        <w:numPr>
-          <w:ilvl w:val="0"/>
-          <w:numId w:val="12"/>
-        </w:numPr>
-      </w:pPr>
-      <w:r>
-        <w:t>B-&gt;A: Einsatz annehmen oder ablehnen</w:t>
+      </w:pPr>
+      <w:r>
+        <w:t>1. A-&gt;B: Einsatz übergeben</w:t>
+      </w:r>
+      <w:r>
+        <w:br/>
+        <w:t>2. B-&gt;A: Einsatz annehmen oder ablehnen</w:t>
+      </w:r>
+      <w:r>
+        <w:br/>
+        <w:t xml:space="preserve">3. B-&gt;A: (optional) </w:t>
+      </w:r>
+      <w:proofErr w:type="spellStart"/>
+      <w:r>
+        <w:t>Einsatzendemeldung</w:t>
+      </w:r>
+      <w:proofErr w:type="spellEnd"/>
+      <w:r>
+        <w:t xml:space="preserve"> senden (falls Einsatz angenommen wurde)</w:t>
       </w:r>
     </w:p>
     <w:p>
@@ -2470,15 +2441,7 @@
         <w:pStyle w:val="StandardWeb"/>
       </w:pPr>
       <w:r>
-        <w:t xml:space="preserve">Außerhalb der UCRI-Spezifikation: Neben den Datenanforderungen sind auch die Zeitrandbedingungen für die Einsatzübergabe gesondert zu betrachten. Bei der Einsatzübergabe zwischen 112-Leitstellen gelten die entsprechenden Hilfsfristen- und Reaktionszeiten </w:t>
-      </w:r>
-      <w:proofErr w:type="gramStart"/>
-      <w:r>
-        <w:t>gemäß der gesetzlichen Vorgaben</w:t>
-      </w:r>
-      <w:proofErr w:type="gramEnd"/>
-      <w:r>
-        <w:t>. Bei der Einsatzübergabe von 112 in Richtung 116117 entfallen diese Reaktionszeiten.</w:t>
+        <w:t>Außerhalb der UCRI-Spezifikation: Neben den Datenanforderungen sind auch die Zeitrandbedingungen für die Einsatzübergabe gesondert zu betrachten. Bei der Einsatzübergabe zwischen 112-Leitstellen gelten die entsprechenden Hilfsfristen- und Reaktionszeiten gemäß der gesetzlichen Vorgaben. Bei der Einsatzübergabe von 112 in Richtung 116117 entfallen diese Reaktionszeiten.</w:t>
       </w:r>
     </w:p>
     <w:p>
@@ -2504,15 +2467,7 @@
         </w:numPr>
       </w:pPr>
       <w:r>
-        <w:t xml:space="preserve">A-&gt;B: Einsatz </w:t>
-      </w:r>
-      <w:proofErr w:type="gramStart"/>
-      <w:r>
-        <w:t>mit Patient</w:t>
-      </w:r>
-      <w:proofErr w:type="gramEnd"/>
-      <w:r>
-        <w:t xml:space="preserve"> übergeben</w:t>
+        <w:t>A-&gt;B: Einsatz mit Patient übergeben</w:t>
       </w:r>
     </w:p>
     <w:p>
@@ -2529,6 +2484,26 @@
     </w:p>
     <w:p>
       <w:pPr>
+        <w:pStyle w:val="StandardWeb"/>
+        <w:numPr>
+          <w:ilvl w:val="0"/>
+          <w:numId w:val="15"/>
+        </w:numPr>
+      </w:pPr>
+      <w:r>
+        <w:t xml:space="preserve">B-&gt;A: (optional) </w:t>
+      </w:r>
+      <w:proofErr w:type="spellStart"/>
+      <w:r>
+        <w:t>Einsatzendemeldung</w:t>
+      </w:r>
+      <w:proofErr w:type="spellEnd"/>
+      <w:r>
+        <w:t xml:space="preserve"> senden (falls Einsatz angenommen wurde)</w:t>
+      </w:r>
+    </w:p>
+    <w:p>
+      <w:pPr>
         <w:pStyle w:val="berschrift4"/>
         <w:rPr>
           <w:rFonts w:eastAsia="Times New Roman"/>
@@ -2628,15 +2603,7 @@
         </w:numPr>
       </w:pPr>
       <w:r>
-        <w:t>Ereignisdaten (Stichwort, Einsatztyp, Ereignisbeschreibung, Sondersignal, Priorität</w:t>
-      </w:r>
-      <w:proofErr w:type="gramStart"/>
-      <w:r>
-        <w:t>?,..</w:t>
-      </w:r>
-      <w:proofErr w:type="gramEnd"/>
-      <w:r>
-        <w:t>)</w:t>
+        <w:t>Ereignisdaten (Stichwort, Einsatztyp, Ereignisbeschreibung, Sondersignal, Priorität?,..)</w:t>
       </w:r>
     </w:p>
     <w:p>
@@ -2653,15 +2620,7 @@
       </w:r>
       <w:proofErr w:type="spellEnd"/>
       <w:r>
-        <w:t xml:space="preserve"> (Tel, Adresse, </w:t>
-      </w:r>
-      <w:proofErr w:type="gramStart"/>
-      <w:r>
-        <w:t>Name,..</w:t>
-      </w:r>
-      <w:proofErr w:type="gramEnd"/>
-      <w:r>
-        <w:t>)</w:t>
+        <w:t xml:space="preserve"> (Tel, Adresse, Name,..)</w:t>
       </w:r>
     </w:p>
     <w:p>
@@ -2826,15 +2785,7 @@
         <w:t>s</w:t>
       </w:r>
       <w:r>
-        <w:t xml:space="preserve">tützen </w:t>
-      </w:r>
-      <w:proofErr w:type="gramStart"/>
-      <w:r>
-        <w:t>müssen</w:t>
-      </w:r>
-      <w:proofErr w:type="gramEnd"/>
-      <w:r>
-        <w:t xml:space="preserve"> daher auch explizit und strukturiert mit diesen Personendaten umgehen können. Beispiele für die Nutzung dieses Use Cases sind die Weitergabe von Einsätzen zwischen Polizeileitstellen, aber auch die Weitergabe von Einsatzinformationen an polizeiliche Vorgangsbearbeitungssysteme.</w:t>
+        <w:t>tützen müssen daher auch explizit und strukturiert mit diesen Personendaten umgehen können. Beispiele für die Nutzung dieses Use Cases sind die Weitergabe von Einsätzen zwischen Polizeileitstellen, aber auch die Weitergabe von Einsatzinformationen an polizeiliche Vorgangsbearbeitungssysteme.</w:t>
       </w:r>
     </w:p>
     <w:p>
@@ -2854,25 +2805,25 @@
     <w:p>
       <w:pPr>
         <w:pStyle w:val="StandardWeb"/>
-        <w:numPr>
-          <w:ilvl w:val="0"/>
-          <w:numId w:val="17"/>
-        </w:numPr>
-      </w:pPr>
-      <w:r>
-        <w:t>A-&gt;B: Einsatz übergeben</w:t>
-      </w:r>
-    </w:p>
-    <w:p>
-      <w:pPr>
-        <w:pStyle w:val="StandardWeb"/>
-        <w:numPr>
-          <w:ilvl w:val="0"/>
-          <w:numId w:val="17"/>
-        </w:numPr>
-      </w:pPr>
-      <w:r>
-        <w:t>B-&gt;A: Einsatz annehmen oder ablehnen</w:t>
+      </w:pPr>
+      <w:r>
+        <w:t>1. A-&gt;B: Einsatz übergeben</w:t>
+      </w:r>
+      <w:r>
+        <w:br/>
+        <w:t>2. B-&gt;A: Einsatz annehmen oder ablehnen</w:t>
+      </w:r>
+      <w:r>
+        <w:br/>
+        <w:t xml:space="preserve">3. B-&gt;A: (optional) </w:t>
+      </w:r>
+      <w:proofErr w:type="spellStart"/>
+      <w:r>
+        <w:t>Einsatzendemeldung</w:t>
+      </w:r>
+      <w:proofErr w:type="spellEnd"/>
+      <w:r>
+        <w:t xml:space="preserve"> senden (falls Einsatz angenommen wurde)</w:t>
       </w:r>
     </w:p>
     <w:p>
@@ -3470,15 +3421,7 @@
         </w:numPr>
       </w:pPr>
       <w:r>
-        <w:t xml:space="preserve">A-&gt;B: Einsatz </w:t>
-      </w:r>
-      <w:proofErr w:type="gramStart"/>
-      <w:r>
-        <w:t>mit Patient</w:t>
-      </w:r>
-      <w:proofErr w:type="gramEnd"/>
-      <w:r>
-        <w:t xml:space="preserve"> und Zieltermin übergeben</w:t>
+        <w:t>A-&gt;B: Einsatz mit Patient und Zieltermin übergeben</w:t>
       </w:r>
     </w:p>
     <w:p>
@@ -3786,23 +3729,7 @@
           <w:b w:val="0"/>
           <w:bCs w:val="0"/>
         </w:rPr>
-        <w:t xml:space="preserve">Der Anwendungsfall Stichwort-Katalog-Abfrage ermöglicht es, die in einem Leitsystem eingesetzten Einsatzstichworte abzurufen. Da bundesweit kein einheitlicher Stichwortkatalog definiert ist, ist für einen möglichst reibungslosen Einsatzdatenaustausch ein Mapping der Stichworte </w:t>
-      </w:r>
-      <w:proofErr w:type="gramStart"/>
-      <w:r>
-        <w:rPr>
-          <w:b w:val="0"/>
-          <w:bCs w:val="0"/>
-        </w:rPr>
-        <w:t>essentiell</w:t>
-      </w:r>
-      <w:proofErr w:type="gramEnd"/>
-      <w:r>
-        <w:rPr>
-          <w:b w:val="0"/>
-          <w:bCs w:val="0"/>
-        </w:rPr>
-        <w:t>. Aus diesem Grund werden folgende Regeln definiert:</w:t>
+        <w:t>Der Anwendungsfall Stichwort-Katalog-Abfrage ermöglicht es, die in einem Leitsystem eingesetzten Einsatzstichworte abzurufen. Da bundesweit kein einheitlicher Stichwortkatalog definiert ist, ist für einen möglichst reibungslosen Einsatzdatenaustausch ein Mapping der Stichworte essentiell. Aus diesem Grund werden folgende Regeln definiert:</w:t>
       </w:r>
     </w:p>
     <w:p>
@@ -4090,15 +4017,7 @@
         <w:pStyle w:val="StandardWeb"/>
       </w:pPr>
       <w:r>
-        <w:t xml:space="preserve">Im Rahmen dieses Use Cases ist vorgesehen, dass Änderungen des Einsatzes durch die Quell-Leitstelle in der/den Empfängerleitstelle(n) aktualisiert werden können. Ob dieses automatisiert oder durch eine Nutzeraktion erfolgt ist nicht durch UCRI geregelt. Wie und ob Aktualisierungen beim Empfänger signalisiert werden, wird hier ebenfalls nicht geregelt. Bei wichtigen Änderungen zum Einsatz kann der ergänzenden Use Case “Einsatzbezogener Nachrichtenaustausch” verwendet </w:t>
-      </w:r>
-      <w:proofErr w:type="gramStart"/>
-      <w:r>
-        <w:t>werden</w:t>
-      </w:r>
-      <w:proofErr w:type="gramEnd"/>
-      <w:r>
-        <w:t xml:space="preserve"> um auf spezielle Einsatzänderungen explizit hinzuweisen. Mit Beendigung des Einsatzes in der Quell-Leitstelle endet die Aktualisierung des Einsatzes bei den Empfängern.</w:t>
+        <w:t>Im Rahmen dieses Use Cases ist vorgesehen, dass Änderungen des Einsatzes durch die Quell-Leitstelle in der/den Empfängerleitstelle(n) aktualisiert werden können. Ob dieses automatisiert oder durch eine Nutzeraktion erfolgt ist nicht durch UCRI geregelt. Wie und ob Aktualisierungen beim Empfänger signalisiert werden, wird hier ebenfalls nicht geregelt. Bei wichtigen Änderungen zum Einsatz kann der ergänzenden Use Case “Einsatzbezogener Nachrichtenaustausch” verwendet werden um auf spezielle Einsatzänderungen explizit hinzuweisen. Mit Beendigung des Einsatzes in der Quell-Leitstelle endet die Aktualisierung des Einsatzes bei den Empfängern.</w:t>
       </w:r>
     </w:p>
     <w:p>
@@ -8318,9 +8237,9 @@
       <w:lvlJc w:val="left"/>
       <w:pPr>
         <w:tabs>
-          <w:tab w:val="num" w:pos="720"/>
-        </w:tabs>
-        <w:ind w:left="720" w:hanging="360"/>
+          <w:tab w:val="num" w:pos="360"/>
+        </w:tabs>
+        <w:ind w:left="360" w:hanging="360"/>
       </w:pPr>
     </w:lvl>
     <w:lvl w:ilvl="1" w:tentative="1">
@@ -8330,9 +8249,9 @@
       <w:lvlJc w:val="left"/>
       <w:pPr>
         <w:tabs>
-          <w:tab w:val="num" w:pos="1440"/>
-        </w:tabs>
-        <w:ind w:left="1440" w:hanging="360"/>
+          <w:tab w:val="num" w:pos="1080"/>
+        </w:tabs>
+        <w:ind w:left="1080" w:hanging="360"/>
       </w:pPr>
     </w:lvl>
     <w:lvl w:ilvl="2" w:tentative="1">
@@ -8342,9 +8261,9 @@
       <w:lvlJc w:val="left"/>
       <w:pPr>
         <w:tabs>
-          <w:tab w:val="num" w:pos="2160"/>
-        </w:tabs>
-        <w:ind w:left="2160" w:hanging="360"/>
+          <w:tab w:val="num" w:pos="1800"/>
+        </w:tabs>
+        <w:ind w:left="1800" w:hanging="360"/>
       </w:pPr>
     </w:lvl>
     <w:lvl w:ilvl="3" w:tentative="1">
@@ -8354,9 +8273,9 @@
       <w:lvlJc w:val="left"/>
       <w:pPr>
         <w:tabs>
-          <w:tab w:val="num" w:pos="2880"/>
-        </w:tabs>
-        <w:ind w:left="2880" w:hanging="360"/>
+          <w:tab w:val="num" w:pos="2520"/>
+        </w:tabs>
+        <w:ind w:left="2520" w:hanging="360"/>
       </w:pPr>
     </w:lvl>
     <w:lvl w:ilvl="4" w:tentative="1">
@@ -8366,9 +8285,9 @@
       <w:lvlJc w:val="left"/>
       <w:pPr>
         <w:tabs>
-          <w:tab w:val="num" w:pos="3600"/>
-        </w:tabs>
-        <w:ind w:left="3600" w:hanging="360"/>
+          <w:tab w:val="num" w:pos="3240"/>
+        </w:tabs>
+        <w:ind w:left="3240" w:hanging="360"/>
       </w:pPr>
     </w:lvl>
     <w:lvl w:ilvl="5" w:tentative="1">
@@ -8378,9 +8297,9 @@
       <w:lvlJc w:val="left"/>
       <w:pPr>
         <w:tabs>
-          <w:tab w:val="num" w:pos="4320"/>
-        </w:tabs>
-        <w:ind w:left="4320" w:hanging="360"/>
+          <w:tab w:val="num" w:pos="3960"/>
+        </w:tabs>
+        <w:ind w:left="3960" w:hanging="360"/>
       </w:pPr>
     </w:lvl>
     <w:lvl w:ilvl="6" w:tentative="1">
@@ -8390,9 +8309,9 @@
       <w:lvlJc w:val="left"/>
       <w:pPr>
         <w:tabs>
-          <w:tab w:val="num" w:pos="5040"/>
-        </w:tabs>
-        <w:ind w:left="5040" w:hanging="360"/>
+          <w:tab w:val="num" w:pos="4680"/>
+        </w:tabs>
+        <w:ind w:left="4680" w:hanging="360"/>
       </w:pPr>
     </w:lvl>
     <w:lvl w:ilvl="7" w:tentative="1">
@@ -8402,9 +8321,9 @@
       <w:lvlJc w:val="left"/>
       <w:pPr>
         <w:tabs>
-          <w:tab w:val="num" w:pos="5760"/>
-        </w:tabs>
-        <w:ind w:left="5760" w:hanging="360"/>
+          <w:tab w:val="num" w:pos="5400"/>
+        </w:tabs>
+        <w:ind w:left="5400" w:hanging="360"/>
       </w:pPr>
     </w:lvl>
     <w:lvl w:ilvl="8" w:tentative="1">
@@ -8414,9 +8333,9 @@
       <w:lvlJc w:val="left"/>
       <w:pPr>
         <w:tabs>
-          <w:tab w:val="num" w:pos="6480"/>
-        </w:tabs>
-        <w:ind w:left="6480" w:hanging="360"/>
+          <w:tab w:val="num" w:pos="6120"/>
+        </w:tabs>
+        <w:ind w:left="6120" w:hanging="360"/>
       </w:pPr>
     </w:lvl>
   </w:abstractNum>
@@ -9206,6 +9125,17 @@
       <w:rFonts w:ascii="Consolas" w:eastAsiaTheme="minorEastAsia" w:hAnsi="Consolas"/>
     </w:rPr>
   </w:style>
+  <w:style w:type="paragraph" w:styleId="Listenabsatz">
+    <w:name w:val="List Paragraph"/>
+    <w:basedOn w:val="Standard"/>
+    <w:uiPriority w:val="34"/>
+    <w:qFormat/>
+    <w:rsid w:val="00A210B4"/>
+    <w:pPr>
+      <w:ind w:left="720"/>
+      <w:contextualSpacing/>
+    </w:pPr>
+  </w:style>
 </w:styles>
 </file>
 

</xml_diff>